<commit_message>
Update Setup Git and Anaconda Jypyter for Windows.docx
</commit_message>
<xml_diff>
--- a/Setup Git and Anaconda Jypyter for Windows.docx
+++ b/Setup Git and Anaconda Jypyter for Windows.docx
@@ -38,23 +38,47 @@
       </w:r>
     </w:p>
     <w:p>
-      <w:r>
+      <w:pPr>
+        <w:rPr>
+          <w:b/>
+          <w:bCs/>
+        </w:rPr>
+      </w:pPr>
+      <w:bookmarkStart w:id="0" w:name="_GoBack"/>
+      <w:r>
+        <w:rPr>
+          <w:b/>
+          <w:bCs/>
+        </w:rPr>
         <w:t xml:space="preserve">Command Prompt </w:t>
       </w:r>
       <w:proofErr w:type="gramStart"/>
       <w:r>
+        <w:rPr>
+          <w:b/>
+          <w:bCs/>
+        </w:rPr>
         <w:t>On</w:t>
       </w:r>
       <w:proofErr w:type="gramEnd"/>
       <w:r>
+        <w:rPr>
+          <w:b/>
+          <w:bCs/>
+        </w:rPr>
         <w:t xml:space="preserve"> </w:t>
       </w:r>
       <w:proofErr w:type="spellStart"/>
       <w:r>
+        <w:rPr>
+          <w:b/>
+          <w:bCs/>
+        </w:rPr>
         <w:t>Git</w:t>
       </w:r>
       <w:proofErr w:type="spellEnd"/>
     </w:p>
+    <w:bookmarkEnd w:id="0"/>
     <w:p>
       <w:pPr>
         <w:pStyle w:val="ListParagraph"/>
@@ -224,9 +248,6 @@
           <w:ilvl w:val="0"/>
           <w:numId w:val="1"/>
         </w:numPr>
-        <w:rPr>
-          <w:rFonts w:hint="cs"/>
-        </w:rPr>
       </w:pPr>
       <w:r>
         <w:rPr>
@@ -347,38 +368,37 @@
     <w:p>
       <w:pPr>
         <w:rPr>
+          <w:cs/>
+        </w:rPr>
+      </w:pPr>
+      <w:r>
+        <w:t xml:space="preserve">*** </w:t>
+      </w:r>
+      <w:proofErr w:type="gramStart"/>
+      <w:r>
+        <w:rPr>
           <w:rFonts w:hint="cs"/>
           <w:cs/>
         </w:rPr>
-      </w:pPr>
-      <w:r>
-        <w:t xml:space="preserve">*** </w:t>
-      </w:r>
-      <w:proofErr w:type="gramStart"/>
+        <w:t xml:space="preserve">ในกรณีถาม </w:t>
+      </w:r>
+      <w:r>
+        <w:t xml:space="preserve"> </w:t>
+      </w:r>
+      <w:proofErr w:type="spellStart"/>
+      <w:r>
+        <w:t>Git</w:t>
+      </w:r>
+      <w:proofErr w:type="spellEnd"/>
+      <w:proofErr w:type="gramEnd"/>
+      <w:r>
+        <w:t xml:space="preserve"> User </w:t>
+      </w:r>
       <w:r>
         <w:rPr>
           <w:rFonts w:hint="cs"/>
           <w:cs/>
         </w:rPr>
-        <w:t xml:space="preserve">ในกรณีถาม </w:t>
-      </w:r>
-      <w:r>
-        <w:t xml:space="preserve"> </w:t>
-      </w:r>
-      <w:proofErr w:type="spellStart"/>
-      <w:r>
-        <w:t>Git</w:t>
-      </w:r>
-      <w:proofErr w:type="spellEnd"/>
-      <w:proofErr w:type="gramEnd"/>
-      <w:r>
-        <w:t xml:space="preserve"> User </w:t>
-      </w:r>
-      <w:r>
-        <w:rPr>
-          <w:rFonts w:hint="cs"/>
-          <w:cs/>
-        </w:rPr>
         <w:t>ให้ใส่ที่เราสมัครไว้</w:t>
       </w:r>
     </w:p>
@@ -396,10 +416,7 @@
     <w:p>
       <w:r>
         <w:lastRenderedPageBreak/>
-        <w:t>Setup Environments Anaconda</w:t>
-      </w:r>
-      <w:r>
-        <w:t xml:space="preserve"> for Windows</w:t>
+        <w:t>Setup Environments Anaconda for Windows</w:t>
       </w:r>
     </w:p>
     <w:p>
@@ -768,11 +785,6 @@
       </w:r>
     </w:p>
     <w:p>
-      <w:pPr>
-        <w:rPr>
-          <w:rFonts w:hint="cs"/>
-        </w:rPr>
-      </w:pPr>
       <w:r>
         <w:rPr>
           <w:noProof/>
@@ -938,9 +950,6 @@
     <w:p>
       <w:pPr>
         <w:pStyle w:val="ListParagraph"/>
-        <w:rPr>
-          <w:rFonts w:hint="cs"/>
-        </w:rPr>
       </w:pPr>
     </w:p>
     <w:p>
@@ -950,9 +959,6 @@
           <w:ilvl w:val="0"/>
           <w:numId w:val="3"/>
         </w:numPr>
-        <w:rPr>
-          <w:rFonts w:hint="cs"/>
-        </w:rPr>
       </w:pPr>
     </w:p>
     <w:p>
@@ -1161,11 +1167,6 @@
       </w:pPr>
     </w:p>
     <w:p>
-      <w:pPr>
-        <w:rPr>
-          <w:rFonts w:hint="cs"/>
-        </w:rPr>
-      </w:pPr>
       <w:r>
         <w:t>https://medium.com/@winvinc/unknown-encoding-</w:t>
       </w:r>
@@ -1206,8 +1207,6 @@
         </w:rPr>
         <w:t>8</w:t>
       </w:r>
-      <w:bookmarkStart w:id="0" w:name="_GoBack"/>
-      <w:bookmarkEnd w:id="0"/>
     </w:p>
     <w:p/>
     <w:sectPr>

</xml_diff>